<commit_message>
Debug logs and UAT test cases for bug 02
</commit_message>
<xml_diff>
--- a/UAT/UAT Test Cases.docx
+++ b/UAT/UAT Test Cases.docx
@@ -172,8 +172,6 @@
         </w:rPr>
         <w:t>The balance is not increased</w:t>
       </w:r>
-      <w:bookmarkStart w:id="0" w:name="_GoBack"/>
-      <w:bookmarkEnd w:id="0"/>
     </w:p>
     <w:p>
       <w:pPr>
@@ -282,6 +280,9 @@
         </w:rPr>
         <w:t xml:space="preserve">: </w:t>
       </w:r>
+      <w:r>
+        <w:t>Player cannot reach betting limit: Limit set to 0, but game ends with player still with 5 (dollars) remaining</w:t>
+      </w:r>
     </w:p>
     <w:p>
       <w:pPr>
@@ -307,6 +308,13 @@
         </w:rPr>
         <w:t xml:space="preserve">: </w:t>
       </w:r>
+      <w:r>
+        <w:rPr>
+          <w:rFonts w:ascii="Arial" w:hAnsi="Arial"/>
+          <w:sz w:val="20"/>
+        </w:rPr>
+        <w:t>Player’s remaining balance is set to the same as their bet</w:t>
+      </w:r>
     </w:p>
     <w:p>
       <w:pPr>
@@ -332,6 +340,15 @@
         </w:rPr>
         <w:t xml:space="preserve">: </w:t>
       </w:r>
+      <w:r>
+        <w:rPr>
+          <w:rFonts w:ascii="Arial" w:hAnsi="Arial"/>
+          <w:sz w:val="20"/>
+        </w:rPr>
+        <w:t>The player was not able to bet</w:t>
+      </w:r>
+      <w:bookmarkStart w:id="0" w:name="_GoBack"/>
+      <w:bookmarkEnd w:id="0"/>
     </w:p>
     <w:p>
       <w:pPr>
@@ -654,29 +671,8 @@
         <w:sz w:val="20"/>
       </w:rPr>
       <w:tab/>
+      <w:t>Jaan Liiband</w:t>
     </w:r>
-    <w:proofErr w:type="spellStart"/>
-    <w:r>
-      <w:rPr>
-        <w:sz w:val="20"/>
-      </w:rPr>
-      <w:t>Jaan</w:t>
-    </w:r>
-    <w:proofErr w:type="spellEnd"/>
-    <w:r>
-      <w:rPr>
-        <w:sz w:val="20"/>
-      </w:rPr>
-      <w:t xml:space="preserve"> </w:t>
-    </w:r>
-    <w:proofErr w:type="spellStart"/>
-    <w:r>
-      <w:rPr>
-        <w:sz w:val="20"/>
-      </w:rPr>
-      <w:t>Liiband</w:t>
-    </w:r>
-    <w:proofErr w:type="spellEnd"/>
     <w:r>
       <w:rPr>
         <w:sz w:val="20"/>

</xml_diff>

<commit_message>
Created the debug log for Bug 03 Created the UAT test script for BUG 03
</commit_message>
<xml_diff>
--- a/UAT/UAT Test Cases.docx
+++ b/UAT/UAT Test Cases.docx
@@ -347,8 +347,6 @@
         </w:rPr>
         <w:t>The player was not able to bet</w:t>
       </w:r>
-      <w:bookmarkStart w:id="0" w:name="_GoBack"/>
-      <w:bookmarkEnd w:id="0"/>
     </w:p>
     <w:p>
       <w:pPr>
@@ -467,6 +465,9 @@
         </w:rPr>
         <w:t xml:space="preserve">: </w:t>
       </w:r>
+      <w:r>
+        <w:t>Odds in the game do not appear to be correct. Crown and Anchor games have an approximate 8% bias to the house. So the win : (win+lose) ratio should approximately equal 0.42. This does not appear to be the case</w:t>
+      </w:r>
     </w:p>
     <w:p>
       <w:pPr>
@@ -492,6 +493,13 @@
         </w:rPr>
         <w:t xml:space="preserve">: </w:t>
       </w:r>
+      <w:r>
+        <w:rPr>
+          <w:rFonts w:ascii="Arial" w:hAnsi="Arial"/>
+          <w:sz w:val="20"/>
+        </w:rPr>
+        <w:t>A large sample size of rounds are played</w:t>
+      </w:r>
     </w:p>
     <w:p>
       <w:pPr>
@@ -516,6 +524,22 @@
           <w:sz w:val="20"/>
         </w:rPr>
         <w:t xml:space="preserve">: </w:t>
+      </w:r>
+      <w:r>
+        <w:rPr>
+          <w:rFonts w:ascii="Arial" w:hAnsi="Arial"/>
+          <w:sz w:val="20"/>
+        </w:rPr>
+        <w:t>T</w:t>
+      </w:r>
+      <w:bookmarkStart w:id="0" w:name="_GoBack"/>
+      <w:bookmarkEnd w:id="0"/>
+      <w:r>
+        <w:rPr>
+          <w:rFonts w:ascii="Arial" w:hAnsi="Arial"/>
+          <w:sz w:val="20"/>
+        </w:rPr>
+        <w:t>he win ratio is not close to 0.42</w:t>
       </w:r>
     </w:p>
     <w:p>

</xml_diff>